<commit_message>
Assignment 2, 3 and 4 finished
</commit_message>
<xml_diff>
--- a/Uppgift_2_3_4.docx
+++ b/Uppgift_2_3_4.docx
@@ -38,7 +38,7 @@
                     <pic:cNvPicPr/>
                   </pic:nvPicPr>
                   <pic:blipFill>
-                    <a:blip r:embed="rId5" cstate="print">
+                    <a:blip r:embed="rId7" cstate="print">
                       <a:extLst>
                         <a:ext uri="{28A0092B-C50C-407E-A947-70E740481C1C}">
                           <a14:useLocalDpi xmlns:a14="http://schemas.microsoft.com/office/drawing/2010/main" val="0"/>
@@ -1462,7 +1462,7 @@
         </w:rPr>
         <w:lastRenderedPageBreak/>
         <w:drawing>
-          <wp:anchor distT="0" distB="0" distL="114300" distR="114300" simplePos="0" relativeHeight="251659264" behindDoc="0" locked="0" layoutInCell="1" allowOverlap="1" wp14:anchorId="7FEFEBED" wp14:editId="0DD58CCA">
+          <wp:anchor distT="0" distB="0" distL="114300" distR="114300" simplePos="0" relativeHeight="251659264" behindDoc="0" locked="0" layoutInCell="1" allowOverlap="1" wp14:anchorId="7FEFEBED" wp14:editId="302EB4D6">
             <wp:simplePos x="0" y="0"/>
             <wp:positionH relativeFrom="margin">
               <wp:align>center</wp:align>
@@ -1471,7 +1471,7 @@
               <wp:posOffset>378220</wp:posOffset>
             </wp:positionV>
             <wp:extent cx="5196840" cy="8449945"/>
-            <wp:effectExtent l="0" t="0" r="3810" b="8255"/>
+            <wp:effectExtent l="76200" t="76200" r="137160" b="141605"/>
             <wp:wrapTopAndBottom/>
             <wp:docPr id="1516198711" name="Picture 1"/>
             <wp:cNvGraphicFramePr>
@@ -1485,7 +1485,7 @@
                     <pic:cNvPicPr/>
                   </pic:nvPicPr>
                   <pic:blipFill>
-                    <a:blip r:embed="rId6" cstate="print">
+                    <a:blip r:embed="rId8" cstate="print">
                       <a:extLst>
                         <a:ext uri="{28A0092B-C50C-407E-A947-70E740481C1C}">
                           <a14:useLocalDpi xmlns:a14="http://schemas.microsoft.com/office/drawing/2010/main" val="0"/>
@@ -1504,6 +1504,20 @@
                     <a:prstGeom prst="rect">
                       <a:avLst/>
                     </a:prstGeom>
+                    <a:ln w="38100" cap="sq">
+                      <a:solidFill>
+                        <a:srgbClr val="000000"/>
+                      </a:solidFill>
+                      <a:prstDash val="solid"/>
+                      <a:miter lim="800000"/>
+                    </a:ln>
+                    <a:effectLst>
+                      <a:outerShdw blurRad="50800" dist="38100" dir="2700000" algn="tl" rotWithShape="0">
+                        <a:srgbClr val="000000">
+                          <a:alpha val="43000"/>
+                        </a:srgbClr>
+                      </a:outerShdw>
+                    </a:effectLst>
                   </pic:spPr>
                 </pic:pic>
               </a:graphicData>
@@ -1538,22 +1552,1110 @@
     </w:p>
     <w:p>
       <w:pPr>
-        <w:rPr>
-          <w:rFonts w:asciiTheme="majorHAnsi" w:eastAsiaTheme="majorEastAsia" w:hAnsiTheme="majorHAnsi" w:cstheme="majorBidi"/>
-          <w:color w:val="0F4761" w:themeColor="accent1" w:themeShade="BF"/>
-          <w:sz w:val="32"/>
-          <w:szCs w:val="32"/>
-          <w:lang w:val="sv-SE"/>
-        </w:rPr>
-      </w:pPr>
-      <w:r>
-        <w:rPr>
-          <w:lang w:val="sv-SE"/>
-        </w:rPr>
-        <w:br w:type="page"/>
-      </w:r>
+        <w:pStyle w:val="Heading4"/>
+        <w:rPr>
+          <w:lang w:val="sv-SE"/>
+        </w:rPr>
+      </w:pPr>
+      <w:r>
+        <w:rPr>
+          <w:lang w:val="sv-SE"/>
+        </w:rPr>
+        <w:lastRenderedPageBreak/>
+        <w:t>Motivation</w:t>
+      </w:r>
+    </w:p>
+    <w:p>
+      <w:r>
+        <w:t xml:space="preserve">I mitt ändringsförslag tar </w:t>
+      </w:r>
+      <w:r>
+        <w:rPr>
+          <w:rFonts w:ascii="Consolas" w:hAnsi="Consolas"/>
+          <w:lang w:val="sv-SE"/>
+        </w:rPr>
+        <w:t>’</w:t>
+      </w:r>
+      <w:proofErr w:type="spellStart"/>
+      <w:r>
+        <w:rPr>
+          <w:rFonts w:ascii="Consolas" w:hAnsi="Consolas"/>
+          <w:lang w:val="sv-SE"/>
+        </w:rPr>
+        <w:t>CarController</w:t>
+      </w:r>
+      <w:proofErr w:type="spellEnd"/>
+      <w:r>
+        <w:rPr>
+          <w:rFonts w:ascii="Consolas" w:hAnsi="Consolas"/>
+          <w:lang w:val="sv-SE"/>
+        </w:rPr>
+        <w:t>’</w:t>
+      </w:r>
+      <w:r>
+        <w:rPr>
+          <w:lang w:val="sv-SE"/>
+        </w:rPr>
+        <w:t xml:space="preserve"> i</w:t>
+      </w:r>
+      <w:r>
+        <w:t xml:space="preserve">nget annat ansvar än att ta imperativ från UI-lagret och </w:t>
+      </w:r>
+      <w:r>
+        <w:rPr>
+          <w:lang w:val="sv-SE"/>
+        </w:rPr>
+        <w:t>delegera</w:t>
+      </w:r>
+      <w:r>
+        <w:t xml:space="preserve"> dem till </w:t>
+      </w:r>
+      <w:r>
+        <w:rPr>
+          <w:rFonts w:ascii="Consolas" w:hAnsi="Consolas"/>
+          <w:lang w:val="sv-SE"/>
+        </w:rPr>
+        <w:t>’</w:t>
+      </w:r>
+      <w:proofErr w:type="spellStart"/>
+      <w:r>
+        <w:rPr>
+          <w:rFonts w:ascii="Consolas" w:hAnsi="Consolas"/>
+          <w:lang w:val="sv-SE"/>
+        </w:rPr>
+        <w:t>DomainModel</w:t>
+      </w:r>
+      <w:proofErr w:type="spellEnd"/>
+      <w:r>
+        <w:rPr>
+          <w:rFonts w:ascii="Consolas" w:hAnsi="Consolas"/>
+          <w:lang w:val="sv-SE"/>
+        </w:rPr>
+        <w:t>’</w:t>
+      </w:r>
+      <w:r>
+        <w:t xml:space="preserve">. Detta följer SoC)genom att UI-interaktion separeras från domänlogik. Det förbättrar också SRP eftersom </w:t>
+      </w:r>
+      <w:r>
+        <w:rPr>
+          <w:rFonts w:ascii="Consolas" w:hAnsi="Consolas"/>
+          <w:lang w:val="sv-SE"/>
+        </w:rPr>
+        <w:t>’</w:t>
+      </w:r>
+      <w:proofErr w:type="spellStart"/>
+      <w:r>
+        <w:rPr>
+          <w:rFonts w:ascii="Consolas" w:hAnsi="Consolas"/>
+          <w:lang w:val="sv-SE"/>
+        </w:rPr>
+        <w:t>CarController</w:t>
+      </w:r>
+      <w:proofErr w:type="spellEnd"/>
+      <w:r>
+        <w:rPr>
+          <w:rFonts w:ascii="Consolas" w:hAnsi="Consolas"/>
+          <w:lang w:val="sv-SE"/>
+        </w:rPr>
+        <w:t>’</w:t>
+      </w:r>
+      <w:r>
+        <w:rPr>
+          <w:lang w:val="sv-SE"/>
+        </w:rPr>
+        <w:t xml:space="preserve"> </w:t>
+      </w:r>
+      <w:r>
+        <w:t>nu endast har en tydlig anledning att ändras</w:t>
+      </w:r>
+      <w:r>
+        <w:rPr>
+          <w:lang w:val="sv-SE"/>
+        </w:rPr>
+        <w:t>. Dvs</w:t>
+      </w:r>
+      <w:r>
+        <w:t xml:space="preserve"> om UI-kommandon eller deras mappning ändras.</w:t>
+      </w:r>
+    </w:p>
+    <w:p>
+      <w:r>
+        <w:t xml:space="preserve">DomainModel fungerar som en orkestrerare för domänlagret. Den </w:t>
+      </w:r>
+      <w:proofErr w:type="spellStart"/>
+      <w:r>
+        <w:rPr>
+          <w:lang w:val="sv-SE"/>
+        </w:rPr>
+        <w:t>inkapsulerar</w:t>
+      </w:r>
+      <w:proofErr w:type="spellEnd"/>
+      <w:r>
+        <w:t xml:space="preserve">  hur världen uppdateras</w:t>
+      </w:r>
+      <w:r>
+        <w:rPr>
+          <w:lang w:val="sv-SE"/>
+        </w:rPr>
+        <w:t xml:space="preserve"> </w:t>
+      </w:r>
+      <w:r>
+        <w:t xml:space="preserve">och exponerar vad som är säkert </w:t>
+      </w:r>
+      <w:r>
+        <w:rPr>
+          <w:lang w:val="sv-SE"/>
+        </w:rPr>
+        <w:t>en</w:t>
+      </w:r>
+      <w:r>
+        <w:rPr>
+          <w:lang w:val="sv-SE"/>
+        </w:rPr>
+        <w:t xml:space="preserve"> säker sanningskälla</w:t>
+      </w:r>
+      <w:r>
+        <w:t>. Detta minskar kopplingen mellan UI och domänens interna struktur och är i linje med Law of Demeter</w:t>
+      </w:r>
+      <w:r>
+        <w:rPr>
+          <w:lang w:val="sv-SE"/>
+        </w:rPr>
+        <w:t>.</w:t>
+      </w:r>
+      <w:r>
+        <w:rPr>
+          <w:lang w:val="sv-SE"/>
+        </w:rPr>
+        <w:t xml:space="preserve"> Dvs att</w:t>
+      </w:r>
+      <w:r>
+        <w:t xml:space="preserve"> UI/Controller </w:t>
+      </w:r>
+      <w:r>
+        <w:rPr>
+          <w:lang w:val="sv-SE"/>
+        </w:rPr>
+        <w:t>in</w:t>
+      </w:r>
+      <w:r>
+        <w:rPr>
+          <w:lang w:val="sv-SE"/>
+        </w:rPr>
+        <w:t>te behöver</w:t>
+      </w:r>
+      <w:r>
+        <w:t xml:space="preserve"> navigera runt i många objekt för att utföra en operation.</w:t>
+      </w:r>
+    </w:p>
+    <w:p>
+      <w:pPr>
+        <w:rPr>
+          <w:lang w:val="sv-SE"/>
+        </w:rPr>
+      </w:pPr>
+      <w:r>
+        <w:t>World är den centrala sanningskällan för världens tillstånd (state) och håller endast</w:t>
+      </w:r>
+      <w:r>
+        <w:rPr>
+          <w:lang w:val="sv-SE"/>
+        </w:rPr>
+        <w:t xml:space="preserve"> </w:t>
+      </w:r>
+      <w:r>
+        <w:rPr>
+          <w:rFonts w:ascii="Consolas" w:hAnsi="Consolas"/>
+          <w:lang w:val="sv-SE"/>
+        </w:rPr>
+        <w:t>’</w:t>
+      </w:r>
+      <w:r>
+        <w:rPr>
+          <w:rFonts w:ascii="Consolas" w:hAnsi="Consolas"/>
+          <w:lang w:val="sv-SE"/>
+        </w:rPr>
+        <w:t>Set&lt;</w:t>
+      </w:r>
+      <w:proofErr w:type="spellStart"/>
+      <w:r>
+        <w:rPr>
+          <w:rFonts w:ascii="Consolas" w:hAnsi="Consolas"/>
+          <w:lang w:val="sv-SE"/>
+        </w:rPr>
+        <w:t>GameObject</w:t>
+      </w:r>
+      <w:proofErr w:type="spellEnd"/>
+      <w:r>
+        <w:rPr>
+          <w:rFonts w:ascii="Consolas" w:hAnsi="Consolas"/>
+          <w:lang w:val="sv-SE"/>
+        </w:rPr>
+        <w:t>&gt;</w:t>
+      </w:r>
+      <w:r>
+        <w:rPr>
+          <w:rFonts w:ascii="Consolas" w:hAnsi="Consolas"/>
+          <w:lang w:val="sv-SE"/>
+        </w:rPr>
+        <w:t>’</w:t>
+      </w:r>
+      <w:r>
+        <w:t xml:space="preserve"> </w:t>
+      </w:r>
+      <w:r>
+        <w:t xml:space="preserve"> obje</w:t>
+      </w:r>
+      <w:r>
+        <w:rPr>
+          <w:lang w:val="sv-SE"/>
+        </w:rPr>
+        <w:t>k</w:t>
+      </w:r>
+      <w:r>
+        <w:t>t</w:t>
+      </w:r>
+      <w:r>
+        <w:rPr>
+          <w:lang w:val="sv-SE"/>
+        </w:rPr>
+        <w:t>.</w:t>
+      </w:r>
+      <w:r>
+        <w:rPr>
+          <w:lang w:val="sv-SE"/>
+        </w:rPr>
+        <w:t xml:space="preserve"> Detta</w:t>
+      </w:r>
+      <w:r>
+        <w:t xml:space="preserve"> </w:t>
+      </w:r>
+      <w:r>
+        <w:rPr>
+          <w:lang w:val="sv-SE"/>
+        </w:rPr>
+        <w:t>ta</w:t>
+      </w:r>
+      <w:r>
+        <w:rPr>
+          <w:lang w:val="sv-SE"/>
+        </w:rPr>
+        <w:t>r bort</w:t>
+      </w:r>
+      <w:r>
+        <w:t xml:space="preserve"> </w:t>
+      </w:r>
+      <w:r>
+        <w:rPr>
+          <w:lang w:val="sv-SE"/>
+        </w:rPr>
+        <w:t>öv</w:t>
+      </w:r>
+      <w:r>
+        <w:rPr>
+          <w:lang w:val="sv-SE"/>
+        </w:rPr>
+        <w:t>erflödiga</w:t>
+      </w:r>
+      <w:r>
+        <w:t xml:space="preserve"> representationer som separata listor för </w:t>
+      </w:r>
+      <w:r>
+        <w:rPr>
+          <w:lang w:val="sv-SE"/>
+        </w:rPr>
+        <w:t>fo</w:t>
+      </w:r>
+      <w:r>
+        <w:rPr>
+          <w:lang w:val="sv-SE"/>
+        </w:rPr>
+        <w:t>rdon</w:t>
+      </w:r>
+      <w:r>
+        <w:t xml:space="preserve"> och </w:t>
+      </w:r>
+      <w:r>
+        <w:rPr>
+          <w:lang w:val="sv-SE"/>
+        </w:rPr>
+        <w:t>ga</w:t>
+      </w:r>
+      <w:r>
+        <w:rPr>
+          <w:lang w:val="sv-SE"/>
+        </w:rPr>
+        <w:t>rage</w:t>
+      </w:r>
+      <w:r>
+        <w:t>. Det minskar risken för inkonsistens  och förbättrar både robusthet och cohesion</w:t>
+      </w:r>
+      <w:r>
+        <w:rPr>
+          <w:lang w:val="sv-SE"/>
+        </w:rPr>
+        <w:t>.</w:t>
+      </w:r>
+    </w:p>
+    <w:p>
+      <w:pPr>
+        <w:rPr>
+          <w:lang w:val="sv-SE"/>
+        </w:rPr>
+      </w:pPr>
+      <w:r>
+        <w:t xml:space="preserve">WorldRules beskriver hur världen får förändras. Genom att flytta regler som kollision, </w:t>
+      </w:r>
+      <w:r>
+        <w:rPr>
+          <w:lang w:val="sv-SE"/>
+        </w:rPr>
+        <w:t>av</w:t>
+      </w:r>
+      <w:r>
+        <w:rPr>
+          <w:lang w:val="sv-SE"/>
+        </w:rPr>
+        <w:t>gränsningar</w:t>
+      </w:r>
+      <w:r>
+        <w:t xml:space="preserve"> och </w:t>
+      </w:r>
+      <w:r>
+        <w:rPr>
+          <w:lang w:val="sv-SE"/>
+        </w:rPr>
+        <w:t>la</w:t>
+      </w:r>
+      <w:r>
+        <w:rPr>
+          <w:lang w:val="sv-SE"/>
+        </w:rPr>
+        <w:t>stning/lossning</w:t>
+      </w:r>
+      <w:r>
+        <w:t xml:space="preserve"> från UI-lagret till </w:t>
+      </w:r>
+      <w:r>
+        <w:rPr>
+          <w:rFonts w:ascii="Consolas" w:hAnsi="Consolas"/>
+          <w:lang w:val="sv-SE"/>
+        </w:rPr>
+        <w:t>’</w:t>
+      </w:r>
+      <w:proofErr w:type="spellStart"/>
+      <w:r>
+        <w:rPr>
+          <w:rFonts w:ascii="Consolas" w:hAnsi="Consolas"/>
+          <w:lang w:val="sv-SE"/>
+        </w:rPr>
+        <w:t>WorldRules</w:t>
+      </w:r>
+      <w:proofErr w:type="spellEnd"/>
+      <w:r>
+        <w:rPr>
+          <w:rFonts w:ascii="Consolas" w:hAnsi="Consolas"/>
+          <w:lang w:val="sv-SE"/>
+        </w:rPr>
+        <w:t>’</w:t>
+      </w:r>
+      <w:r>
+        <w:t xml:space="preserve"> placeras </w:t>
+      </w:r>
+      <w:r>
+        <w:rPr>
+          <w:lang w:val="sv-SE"/>
+        </w:rPr>
+        <w:t>r</w:t>
+      </w:r>
+      <w:r>
+        <w:rPr>
+          <w:lang w:val="sv-SE"/>
+        </w:rPr>
+        <w:t xml:space="preserve">egler </w:t>
+      </w:r>
+      <w:r>
+        <w:t>där domänkunskapen hör hemma. Detta bidrar också till OCP</w:t>
+      </w:r>
+      <w:r>
+        <w:rPr>
+          <w:lang w:val="sv-SE"/>
+        </w:rPr>
+        <w:t>.</w:t>
+      </w:r>
+    </w:p>
+    <w:p>
+      <w:pPr>
+        <w:rPr>
+          <w:lang w:val="sv-SE"/>
+        </w:rPr>
+      </w:pPr>
+    </w:p>
+    <w:p>
+      <w:pPr>
+        <w:pStyle w:val="Heading4"/>
+        <w:rPr>
+          <w:rFonts w:eastAsiaTheme="minorHAnsi" w:cstheme="minorBidi"/>
+          <w:i w:val="0"/>
+          <w:iCs w:val="0"/>
+          <w:color w:val="auto"/>
+          <w:lang w:val="sv-SE"/>
+        </w:rPr>
+      </w:pPr>
+      <w:r>
+        <w:rPr>
+          <w:lang w:val="sv-SE"/>
+        </w:rPr>
+        <w:t>Refaktoriseringsplan</w:t>
+      </w:r>
+    </w:p>
+    <w:p>
+      <w:pPr>
+        <w:rPr>
+          <w:lang w:val="sv-SE"/>
+        </w:rPr>
+      </w:pPr>
+      <w:r>
+        <w:rPr>
+          <w:lang w:val="sv-SE"/>
+        </w:rPr>
+        <w:t>Länken</w:t>
+      </w:r>
+      <w:r>
+        <w:rPr>
+          <w:lang w:val="sv-SE"/>
+        </w:rPr>
+        <w:t xml:space="preserve"> </w:t>
+      </w:r>
+      <w:r>
+        <w:rPr>
+          <w:lang w:val="sv-SE"/>
+        </w:rPr>
+        <w:t xml:space="preserve"> </w:t>
+      </w:r>
+      <w:hyperlink r:id="rId9" w:tooltip="Övning 3: UML, static vs dynamic" w:history="1">
+        <w:r>
+          <w:rPr>
+            <w:rStyle w:val="Hyperlink"/>
+          </w:rPr>
+          <w:t>Övning 3: UML, st</w:t>
+        </w:r>
+        <w:r>
+          <w:rPr>
+            <w:rStyle w:val="Hyperlink"/>
+          </w:rPr>
+          <w:t>a</w:t>
+        </w:r>
+        <w:r>
+          <w:rPr>
+            <w:rStyle w:val="Hyperlink"/>
+          </w:rPr>
+          <w:t>tic vs dynamic</w:t>
+        </w:r>
+      </w:hyperlink>
+      <w:r>
+        <w:rPr>
+          <w:lang w:val="sv-SE"/>
+        </w:rPr>
+        <w:t xml:space="preserve"> skickar mig till en stängd sida. Jag har inte kunnat ta del av exemplet.</w:t>
+      </w:r>
+    </w:p>
+    <w:p>
+      <w:pPr>
+        <w:rPr>
+          <w:lang w:val="sv-SE"/>
+        </w:rPr>
+      </w:pPr>
+      <w:r>
+        <w:rPr>
+          <w:rStyle w:val="Heading5Char"/>
+        </w:rPr>
+        <w:t>Steg 1.</w:t>
+      </w:r>
+      <w:r>
+        <w:rPr>
+          <w:lang w:val="sv-SE"/>
+        </w:rPr>
+        <w:t xml:space="preserve"> </w:t>
+      </w:r>
+      <w:r>
+        <w:rPr>
+          <w:lang w:val="sv-SE"/>
+        </w:rPr>
+        <w:tab/>
+        <w:t xml:space="preserve">Flytta </w:t>
+      </w:r>
+      <w:proofErr w:type="spellStart"/>
+      <w:r>
+        <w:rPr>
+          <w:lang w:val="sv-SE"/>
+        </w:rPr>
+        <w:t>programmbygget</w:t>
+      </w:r>
+      <w:proofErr w:type="spellEnd"/>
+      <w:r>
+        <w:rPr>
+          <w:lang w:val="sv-SE"/>
+        </w:rPr>
+        <w:t xml:space="preserve"> från </w:t>
+      </w:r>
+      <w:r>
+        <w:rPr>
+          <w:rFonts w:ascii="Consolas" w:hAnsi="Consolas"/>
+          <w:lang w:val="sv-SE"/>
+        </w:rPr>
+        <w:t>’</w:t>
+      </w:r>
+      <w:proofErr w:type="spellStart"/>
+      <w:r>
+        <w:rPr>
+          <w:rFonts w:ascii="Consolas" w:hAnsi="Consolas"/>
+          <w:lang w:val="sv-SE"/>
+        </w:rPr>
+        <w:t>CarController</w:t>
+      </w:r>
+      <w:proofErr w:type="spellEnd"/>
+      <w:r>
+        <w:rPr>
+          <w:rFonts w:ascii="Consolas" w:hAnsi="Consolas"/>
+          <w:lang w:val="sv-SE"/>
+        </w:rPr>
+        <w:t>’</w:t>
+      </w:r>
+      <w:r>
+        <w:t xml:space="preserve"> </w:t>
+      </w:r>
+      <w:r>
+        <w:rPr>
+          <w:lang w:val="sv-SE"/>
+        </w:rPr>
+        <w:t xml:space="preserve">till </w:t>
+      </w:r>
+      <w:r>
+        <w:rPr>
+          <w:lang w:val="sv-SE"/>
+        </w:rPr>
+        <w:t xml:space="preserve">en </w:t>
+      </w:r>
+      <w:r>
+        <w:rPr>
+          <w:rFonts w:ascii="Consolas" w:hAnsi="Consolas"/>
+          <w:lang w:val="sv-SE"/>
+        </w:rPr>
+        <w:t>’Main</w:t>
+      </w:r>
+      <w:r>
+        <w:rPr>
+          <w:rFonts w:ascii="Consolas" w:hAnsi="Consolas"/>
+          <w:lang w:val="sv-SE"/>
+        </w:rPr>
+        <w:t>’</w:t>
+      </w:r>
+      <w:r>
+        <w:t xml:space="preserve"> </w:t>
+      </w:r>
+      <w:r>
+        <w:rPr>
+          <w:lang w:val="sv-SE"/>
+        </w:rPr>
+        <w:t>klass.</w:t>
+      </w:r>
+    </w:p>
+    <w:p>
+      <w:pPr>
+        <w:rPr>
+          <w:lang w:val="sv-SE"/>
+        </w:rPr>
+      </w:pPr>
+      <w:r>
+        <w:rPr>
+          <w:rStyle w:val="Heading5Char"/>
+        </w:rPr>
+        <w:t xml:space="preserve">Steg </w:t>
+      </w:r>
+      <w:r>
+        <w:rPr>
+          <w:rStyle w:val="Heading5Char"/>
+          <w:lang w:val="sv-SE"/>
+        </w:rPr>
+        <w:t>3</w:t>
+      </w:r>
+      <w:r>
+        <w:rPr>
+          <w:rStyle w:val="Heading5Char"/>
+        </w:rPr>
+        <w:t>.</w:t>
+      </w:r>
+      <w:r>
+        <w:rPr>
+          <w:lang w:val="sv-SE"/>
+        </w:rPr>
+        <w:t xml:space="preserve"> </w:t>
+      </w:r>
+      <w:r>
+        <w:rPr>
+          <w:lang w:val="sv-SE"/>
+        </w:rPr>
+        <w:tab/>
+      </w:r>
+      <w:r>
+        <w:rPr>
+          <w:lang w:val="sv-SE"/>
+        </w:rPr>
+        <w:t xml:space="preserve">Introducera </w:t>
+      </w:r>
+      <w:r>
+        <w:rPr>
+          <w:rFonts w:ascii="Consolas" w:hAnsi="Consolas"/>
+          <w:lang w:val="sv-SE"/>
+        </w:rPr>
+        <w:t>’</w:t>
+      </w:r>
+      <w:proofErr w:type="spellStart"/>
+      <w:r>
+        <w:rPr>
+          <w:rFonts w:ascii="Consolas" w:hAnsi="Consolas"/>
+          <w:lang w:val="sv-SE"/>
+        </w:rPr>
+        <w:t>Domain</w:t>
+      </w:r>
+      <w:r>
+        <w:rPr>
+          <w:rFonts w:ascii="Consolas" w:hAnsi="Consolas"/>
+          <w:lang w:val="sv-SE"/>
+        </w:rPr>
+        <w:t>M</w:t>
+      </w:r>
+      <w:r>
+        <w:rPr>
+          <w:rFonts w:ascii="Consolas" w:hAnsi="Consolas"/>
+          <w:lang w:val="sv-SE"/>
+        </w:rPr>
+        <w:t>odel</w:t>
+      </w:r>
+      <w:proofErr w:type="spellEnd"/>
+      <w:r>
+        <w:rPr>
+          <w:rFonts w:ascii="Consolas" w:hAnsi="Consolas"/>
+          <w:lang w:val="sv-SE"/>
+        </w:rPr>
+        <w:t>’</w:t>
+      </w:r>
+      <w:r>
+        <w:rPr>
+          <w:lang w:val="sv-SE"/>
+        </w:rPr>
+        <w:t xml:space="preserve"> och flytta dit </w:t>
+      </w:r>
+      <w:r>
+        <w:rPr>
+          <w:lang w:val="sv-SE"/>
+        </w:rPr>
+        <w:t xml:space="preserve">timer och andra domänrelaterade </w:t>
+      </w:r>
+      <w:r>
+        <w:rPr>
+          <w:lang w:val="sv-SE"/>
+        </w:rPr>
+        <w:t>ansvar.</w:t>
+      </w:r>
+    </w:p>
+    <w:p>
+      <w:pPr>
+        <w:rPr>
+          <w:lang w:val="sv-SE"/>
+        </w:rPr>
+      </w:pPr>
+      <w:r>
+        <w:rPr>
+          <w:rStyle w:val="Heading5Char"/>
+        </w:rPr>
+        <w:t xml:space="preserve">Steg </w:t>
+      </w:r>
+      <w:r>
+        <w:rPr>
+          <w:rStyle w:val="Heading5Char"/>
+          <w:lang w:val="en-GB"/>
+        </w:rPr>
+        <w:t>3</w:t>
+      </w:r>
+      <w:r>
+        <w:rPr>
+          <w:rStyle w:val="Heading5Char"/>
+        </w:rPr>
+        <w:t>.</w:t>
+      </w:r>
+      <w:r>
+        <w:rPr>
+          <w:lang w:val="en-GB"/>
+        </w:rPr>
+        <w:t xml:space="preserve"> </w:t>
+      </w:r>
+      <w:r>
+        <w:rPr>
+          <w:lang w:val="en-GB"/>
+        </w:rPr>
+        <w:tab/>
+      </w:r>
+      <w:r>
+        <w:rPr>
+          <w:lang w:val="sv-SE"/>
+        </w:rPr>
+        <w:t xml:space="preserve">Introducera </w:t>
+      </w:r>
+      <w:r>
+        <w:rPr>
+          <w:rFonts w:ascii="Consolas" w:hAnsi="Consolas"/>
+          <w:lang w:val="sv-SE"/>
+        </w:rPr>
+        <w:t>’</w:t>
+      </w:r>
+      <w:r>
+        <w:rPr>
+          <w:rFonts w:ascii="Consolas" w:hAnsi="Consolas"/>
+          <w:lang w:val="sv-SE"/>
+        </w:rPr>
+        <w:t>World</w:t>
+      </w:r>
+      <w:r>
+        <w:rPr>
+          <w:rFonts w:ascii="Consolas" w:hAnsi="Consolas"/>
+          <w:lang w:val="sv-SE"/>
+        </w:rPr>
+        <w:t>’</w:t>
+      </w:r>
+      <w:r>
+        <w:t xml:space="preserve"> </w:t>
+      </w:r>
+      <w:r>
+        <w:rPr>
+          <w:lang w:val="sv-SE"/>
+        </w:rPr>
+        <w:t xml:space="preserve">och </w:t>
+      </w:r>
+      <w:r>
+        <w:rPr>
+          <w:rFonts w:ascii="Consolas" w:hAnsi="Consolas"/>
+          <w:lang w:val="sv-SE"/>
+        </w:rPr>
+        <w:t>’</w:t>
+      </w:r>
+      <w:proofErr w:type="spellStart"/>
+      <w:r>
+        <w:rPr>
+          <w:rFonts w:ascii="Consolas" w:hAnsi="Consolas"/>
+          <w:lang w:val="sv-SE"/>
+        </w:rPr>
+        <w:t>WorldRules</w:t>
+      </w:r>
+      <w:proofErr w:type="spellEnd"/>
+      <w:r>
+        <w:rPr>
+          <w:rFonts w:ascii="Consolas" w:hAnsi="Consolas"/>
+          <w:lang w:val="sv-SE"/>
+        </w:rPr>
+        <w:t>’</w:t>
+      </w:r>
+      <w:r>
+        <w:rPr>
+          <w:lang w:val="sv-SE"/>
+        </w:rPr>
+        <w:t xml:space="preserve"> och sätt</w:t>
+      </w:r>
+      <w:r>
+        <w:rPr>
+          <w:lang w:val="sv-SE"/>
+        </w:rPr>
+        <w:t xml:space="preserve"> dit ”världslogik”.</w:t>
+      </w:r>
+    </w:p>
+    <w:p>
+      <w:pPr>
+        <w:rPr>
+          <w:lang w:val="sv-SE"/>
+        </w:rPr>
+      </w:pPr>
+      <w:r>
+        <w:rPr>
+          <w:rStyle w:val="Heading5Char"/>
+          <w:lang w:val="sv-SE"/>
+        </w:rPr>
+        <w:t>Steg 4</w:t>
+      </w:r>
+      <w:r>
+        <w:rPr>
+          <w:rStyle w:val="Heading5Char"/>
+        </w:rPr>
+        <w:t>.</w:t>
+      </w:r>
+      <w:r>
+        <w:rPr>
+          <w:lang w:val="sv-SE"/>
+        </w:rPr>
+        <w:t xml:space="preserve"> </w:t>
+      </w:r>
+      <w:r>
+        <w:rPr>
+          <w:lang w:val="sv-SE"/>
+        </w:rPr>
+        <w:t xml:space="preserve">Skapa </w:t>
+      </w:r>
+      <w:r>
+        <w:rPr>
+          <w:lang w:val="sv-SE"/>
+        </w:rPr>
+        <w:t xml:space="preserve">interface kontrakt och kanske </w:t>
+      </w:r>
+      <w:r>
+        <w:rPr>
+          <w:lang w:val="sv-SE"/>
+        </w:rPr>
+        <w:t xml:space="preserve">en JSON objektmodell som ska agera </w:t>
+      </w:r>
+      <w:r>
+        <w:rPr>
+          <w:lang w:val="sv-SE"/>
+        </w:rPr>
+        <w:t xml:space="preserve">som </w:t>
+      </w:r>
+      <w:r>
+        <w:rPr>
+          <w:lang w:val="sv-SE"/>
+        </w:rPr>
+        <w:t>prototyp</w:t>
+      </w:r>
+      <w:r>
+        <w:rPr>
+          <w:lang w:val="sv-SE"/>
+        </w:rPr>
+        <w:t>data</w:t>
+      </w:r>
+      <w:r>
+        <w:rPr>
+          <w:lang w:val="sv-SE"/>
+        </w:rPr>
+        <w:t xml:space="preserve"> mellan</w:t>
+      </w:r>
+      <w:r>
+        <w:rPr>
+          <w:lang w:val="sv-SE"/>
+        </w:rPr>
+        <w:t xml:space="preserve"> </w:t>
+      </w:r>
+      <w:r>
+        <w:t>världstillst</w:t>
+      </w:r>
+      <w:proofErr w:type="spellStart"/>
+      <w:r>
+        <w:rPr>
+          <w:lang w:val="sv-SE"/>
+        </w:rPr>
+        <w:t>ån</w:t>
+      </w:r>
+      <w:r>
+        <w:rPr>
+          <w:lang w:val="sv-SE"/>
+        </w:rPr>
+        <w:t>d</w:t>
+      </w:r>
+      <w:proofErr w:type="spellEnd"/>
+      <w:r>
+        <w:rPr>
+          <w:lang w:val="sv-SE"/>
+        </w:rPr>
+        <w:t xml:space="preserve"> och UI</w:t>
+      </w:r>
+      <w:r>
+        <w:t>.</w:t>
+      </w:r>
+    </w:p>
+    <w:p>
+      <w:pPr>
+        <w:rPr>
+          <w:lang w:val="sv-SE"/>
+        </w:rPr>
+      </w:pPr>
+      <w:r>
+        <w:rPr>
+          <w:rStyle w:val="Heading5Char"/>
+        </w:rPr>
+        <w:t xml:space="preserve">Steg </w:t>
+      </w:r>
+      <w:r>
+        <w:rPr>
+          <w:rStyle w:val="Heading5Char"/>
+          <w:lang w:val="sv-SE"/>
+        </w:rPr>
+        <w:t>5</w:t>
+      </w:r>
+      <w:r>
+        <w:rPr>
+          <w:rStyle w:val="Heading5Char"/>
+        </w:rPr>
+        <w:t>.</w:t>
+      </w:r>
+      <w:r>
+        <w:rPr>
+          <w:lang w:val="sv-SE"/>
+        </w:rPr>
+        <w:t xml:space="preserve"> </w:t>
+      </w:r>
+      <w:r>
+        <w:rPr>
+          <w:lang w:val="sv-SE"/>
+        </w:rPr>
+        <w:tab/>
+      </w:r>
+      <w:r>
+        <w:rPr>
+          <w:lang w:val="sv-SE"/>
+        </w:rPr>
+        <w:t xml:space="preserve">Skapa ett öppet API i </w:t>
+      </w:r>
+      <w:r>
+        <w:rPr>
+          <w:rFonts w:ascii="Consolas" w:hAnsi="Consolas"/>
+          <w:lang w:val="sv-SE"/>
+        </w:rPr>
+        <w:t>’</w:t>
+      </w:r>
+      <w:proofErr w:type="spellStart"/>
+      <w:r>
+        <w:rPr>
+          <w:rFonts w:ascii="Consolas" w:hAnsi="Consolas"/>
+          <w:lang w:val="sv-SE"/>
+        </w:rPr>
+        <w:t>Domain</w:t>
+      </w:r>
+      <w:r>
+        <w:rPr>
+          <w:rFonts w:ascii="Consolas" w:hAnsi="Consolas"/>
+          <w:lang w:val="sv-SE"/>
+        </w:rPr>
+        <w:t>M</w:t>
+      </w:r>
+      <w:r>
+        <w:rPr>
+          <w:rFonts w:ascii="Consolas" w:hAnsi="Consolas"/>
+          <w:lang w:val="sv-SE"/>
+        </w:rPr>
+        <w:t>odel</w:t>
+      </w:r>
+      <w:proofErr w:type="spellEnd"/>
+      <w:r>
+        <w:rPr>
+          <w:rFonts w:ascii="Consolas" w:hAnsi="Consolas"/>
+          <w:lang w:val="sv-SE"/>
+        </w:rPr>
+        <w:t>’</w:t>
+      </w:r>
+      <w:r>
+        <w:t xml:space="preserve"> </w:t>
+      </w:r>
+      <w:r>
+        <w:rPr>
+          <w:lang w:val="sv-SE"/>
+        </w:rPr>
+        <w:t xml:space="preserve">och </w:t>
+      </w:r>
+      <w:proofErr w:type="spellStart"/>
+      <w:r>
+        <w:rPr>
+          <w:lang w:val="sv-SE"/>
+        </w:rPr>
+        <w:t>avsläsning</w:t>
+      </w:r>
+      <w:proofErr w:type="spellEnd"/>
+      <w:r>
+        <w:rPr>
+          <w:lang w:val="sv-SE"/>
+        </w:rPr>
+        <w:t xml:space="preserve"> samt uppmålning av ”världen” i UI lagret. Två utvecklare kan </w:t>
+      </w:r>
+      <w:proofErr w:type="spellStart"/>
+      <w:r>
+        <w:rPr>
+          <w:lang w:val="sv-SE"/>
+        </w:rPr>
+        <w:t>paralellt</w:t>
+      </w:r>
+      <w:proofErr w:type="spellEnd"/>
+      <w:r>
+        <w:rPr>
+          <w:lang w:val="sv-SE"/>
+        </w:rPr>
+        <w:t xml:space="preserve"> </w:t>
+      </w:r>
+      <w:r>
+        <w:rPr>
+          <w:lang w:val="sv-SE"/>
+        </w:rPr>
+        <w:t>arbeta här.</w:t>
+      </w:r>
+    </w:p>
+    <w:p>
+      <w:pPr>
+        <w:rPr>
+          <w:lang w:val="sv-SE"/>
+        </w:rPr>
+      </w:pPr>
+      <w:r>
+        <w:rPr>
+          <w:lang w:val="sv-SE"/>
+        </w:rPr>
+        <w:t>Utvecklare 1 sätts på steg 1 till 3.</w:t>
+      </w:r>
+    </w:p>
+    <w:p>
+      <w:pPr>
+        <w:rPr>
+          <w:lang w:val="sv-SE"/>
+        </w:rPr>
+      </w:pPr>
+      <w:r>
+        <w:rPr>
+          <w:lang w:val="sv-SE"/>
+        </w:rPr>
+        <w:t>Steg 4 utförs i samråd mellan utvecklare 1 och 2.</w:t>
+      </w:r>
+    </w:p>
+    <w:p>
+      <w:pPr>
+        <w:rPr>
+          <w:lang w:val="sv-SE"/>
+        </w:rPr>
+      </w:pPr>
+      <w:r>
+        <w:rPr>
+          <w:lang w:val="sv-SE"/>
+        </w:rPr>
+        <w:t xml:space="preserve">Steg 5 kan utföras </w:t>
+      </w:r>
+      <w:proofErr w:type="spellStart"/>
+      <w:r>
+        <w:rPr>
+          <w:lang w:val="sv-SE"/>
+        </w:rPr>
+        <w:t>paralellt</w:t>
+      </w:r>
+      <w:proofErr w:type="spellEnd"/>
+      <w:r>
+        <w:rPr>
+          <w:lang w:val="sv-SE"/>
+        </w:rPr>
+        <w:t xml:space="preserve"> mellan  utvecklare 1 och 2.</w:t>
+      </w:r>
+    </w:p>
+    <w:p>
+      <w:pPr>
+        <w:rPr>
+          <w:lang w:val="sv-SE"/>
+        </w:rPr>
+      </w:pPr>
     </w:p>
     <w:sectPr>
+      <w:headerReference w:type="default" r:id="rId10"/>
+      <w:footerReference w:type="default" r:id="rId11"/>
       <w:pgSz w:w="11906" w:h="16838"/>
       <w:pgMar w:top="1440" w:right="1440" w:bottom="1440" w:left="1440" w:header="708" w:footer="708" w:gutter="0"/>
       <w:cols w:space="708"/>
@@ -1561,6 +2663,190 @@
     </w:sectPr>
   </w:body>
 </w:document>
+</file>
+
+<file path=word/endnotes.xml><?xml version="1.0" encoding="utf-8"?>
+<w:endnotes xmlns:wpc="http://schemas.microsoft.com/office/word/2010/wordprocessingCanvas" xmlns:cx="http://schemas.microsoft.com/office/drawing/2014/chartex" xmlns:cx1="http://schemas.microsoft.com/office/drawing/2015/9/8/chartex" xmlns:cx2="http://schemas.microsoft.com/office/drawing/2015/10/21/chartex" xmlns:cx3="http://schemas.microsoft.com/office/drawing/2016/5/9/chartex" xmlns:cx4="http://schemas.microsoft.com/office/drawing/2016/5/10/chartex" xmlns:cx5="http://schemas.microsoft.com/office/drawing/2016/5/11/chartex" xmlns:cx6="http://schemas.microsoft.com/office/drawing/2016/5/12/chartex" xmlns:cx7="http://schemas.microsoft.com/office/drawing/2016/5/13/chartex" xmlns:cx8="http://schemas.microsoft.com/office/drawing/2016/5/14/chartex" xmlns:mc="http://schemas.openxmlformats.org/markup-compatibility/2006" xmlns:aink="http://schemas.microsoft.com/office/drawing/2016/ink" xmlns:am3d="http://schemas.microsoft.com/office/drawing/2017/model3d" xmlns:o="urn:schemas-microsoft-com:office:office" xmlns:oel="http://schemas.microsoft.com/office/2019/extlst" xmlns:r="http://schemas.openxmlformats.org/officeDocument/2006/relationships" xmlns:m="http://schemas.openxmlformats.org/officeDocument/2006/math" xmlns:v="urn:schemas-microsoft-com:vml" xmlns:wp14="http://schemas.microsoft.com/office/word/2010/wordprocessingDrawing" xmlns:wp="http://schemas.openxmlformats.org/drawingml/2006/wordprocessingDrawing" xmlns:w10="urn:schemas-microsoft-com:office:word" xmlns:w="http://schemas.openxmlformats.org/wordprocessingml/2006/main" xmlns:w14="http://schemas.microsoft.com/office/word/2010/wordml" xmlns:w15="http://schemas.microsoft.com/office/word/2012/wordml" xmlns:w16cex="http://schemas.microsoft.com/office/word/2018/wordml/cex" xmlns:w16cid="http://schemas.microsoft.com/office/word/2016/wordml/cid" xmlns:w16="http://schemas.microsoft.com/office/word/2018/wordml" xmlns:w16du="http://schemas.microsoft.com/office/word/2023/wordml/word16du" xmlns:w16sdtdh="http://schemas.microsoft.com/office/word/2020/wordml/sdtdatahash" xmlns:w16sdtfl="http://schemas.microsoft.com/office/word/2024/wordml/sdtformatlock" xmlns:w16se="http://schemas.microsoft.com/office/word/2015/wordml/symex" xmlns:wpg="http://schemas.microsoft.com/office/word/2010/wordprocessingGroup" xmlns:wpi="http://schemas.microsoft.com/office/word/2010/wordprocessingInk" xmlns:wne="http://schemas.microsoft.com/office/word/2006/wordml" xmlns:wps="http://schemas.microsoft.com/office/word/2010/wordprocessingShape" mc:Ignorable="w14 w15 w16se w16cid w16 w16cex w16sdtdh w16sdtfl w16du wp14">
+  <w:endnote w:type="separator" w:id="-1">
+    <w:p>
+      <w:pPr>
+        <w:spacing w:after="0" w:line="240" w:lineRule="auto"/>
+      </w:pPr>
+      <w:r>
+        <w:separator/>
+      </w:r>
+    </w:p>
+  </w:endnote>
+  <w:endnote w:type="continuationSeparator" w:id="0">
+    <w:p>
+      <w:pPr>
+        <w:spacing w:after="0" w:line="240" w:lineRule="auto"/>
+      </w:pPr>
+      <w:r>
+        <w:continuationSeparator/>
+      </w:r>
+    </w:p>
+  </w:endnote>
+</w:endnotes>
+</file>
+
+<file path=word/footer1.xml><?xml version="1.0" encoding="utf-8"?>
+<w:ftr xmlns:wpc="http://schemas.microsoft.com/office/word/2010/wordprocessingCanvas" xmlns:cx="http://schemas.microsoft.com/office/drawing/2014/chartex" xmlns:cx1="http://schemas.microsoft.com/office/drawing/2015/9/8/chartex" xmlns:cx2="http://schemas.microsoft.com/office/drawing/2015/10/21/chartex" xmlns:cx3="http://schemas.microsoft.com/office/drawing/2016/5/9/chartex" xmlns:cx4="http://schemas.microsoft.com/office/drawing/2016/5/10/chartex" xmlns:cx5="http://schemas.microsoft.com/office/drawing/2016/5/11/chartex" xmlns:cx6="http://schemas.microsoft.com/office/drawing/2016/5/12/chartex" xmlns:cx7="http://schemas.microsoft.com/office/drawing/2016/5/13/chartex" xmlns:cx8="http://schemas.microsoft.com/office/drawing/2016/5/14/chartex" xmlns:mc="http://schemas.openxmlformats.org/markup-compatibility/2006" xmlns:aink="http://schemas.microsoft.com/office/drawing/2016/ink" xmlns:am3d="http://schemas.microsoft.com/office/drawing/2017/model3d" xmlns:o="urn:schemas-microsoft-com:office:office" xmlns:oel="http://schemas.microsoft.com/office/2019/extlst" xmlns:r="http://schemas.openxmlformats.org/officeDocument/2006/relationships" xmlns:m="http://schemas.openxmlformats.org/officeDocument/2006/math" xmlns:v="urn:schemas-microsoft-com:vml" xmlns:wp14="http://schemas.microsoft.com/office/word/2010/wordprocessingDrawing" xmlns:wp="http://schemas.openxmlformats.org/drawingml/2006/wordprocessingDrawing" xmlns:w10="urn:schemas-microsoft-com:office:word" xmlns:w="http://schemas.openxmlformats.org/wordprocessingml/2006/main" xmlns:w14="http://schemas.microsoft.com/office/word/2010/wordml" xmlns:w15="http://schemas.microsoft.com/office/word/2012/wordml" xmlns:w16cex="http://schemas.microsoft.com/office/word/2018/wordml/cex" xmlns:w16cid="http://schemas.microsoft.com/office/word/2016/wordml/cid" xmlns:w16="http://schemas.microsoft.com/office/word/2018/wordml" xmlns:w16du="http://schemas.microsoft.com/office/word/2023/wordml/word16du" xmlns:w16sdtdh="http://schemas.microsoft.com/office/word/2020/wordml/sdtdatahash" xmlns:w16sdtfl="http://schemas.microsoft.com/office/word/2024/wordml/sdtformatlock" xmlns:w16se="http://schemas.microsoft.com/office/word/2015/wordml/symex" xmlns:wpg="http://schemas.microsoft.com/office/word/2010/wordprocessingGroup" xmlns:wpi="http://schemas.microsoft.com/office/word/2010/wordprocessingInk" xmlns:wne="http://schemas.microsoft.com/office/word/2006/wordml" xmlns:wps="http://schemas.microsoft.com/office/word/2010/wordprocessingShape" mc:Ignorable="w14 w15 w16se w16cid w16 w16cex w16sdtdh w16sdtfl w16du wp14">
+  <w:p>
+    <w:pPr>
+      <w:pStyle w:val="Footer"/>
+      <w:jc w:val="center"/>
+      <w:rPr>
+        <w:caps/>
+        <w:noProof/>
+        <w:color w:val="156082" w:themeColor="accent1"/>
+        <w:lang w:val="en-GB"/>
+      </w:rPr>
+    </w:pPr>
+    <w:r>
+      <w:rPr>
+        <w:caps/>
+        <w:color w:val="156082" w:themeColor="accent1"/>
+        <w:lang w:val="en-GB"/>
+      </w:rPr>
+      <w:tab/>
+    </w:r>
+    <w:r>
+      <w:rPr>
+        <w:caps/>
+        <w:color w:val="156082" w:themeColor="accent1"/>
+        <w:lang w:val="en-GB"/>
+      </w:rPr>
+      <w:tab/>
+      <w:t xml:space="preserve">sida </w:t>
+    </w:r>
+    <w:r>
+      <w:rPr>
+        <w:caps/>
+        <w:color w:val="156082" w:themeColor="accent1"/>
+      </w:rPr>
+      <w:fldChar w:fldCharType="begin"/>
+    </w:r>
+    <w:r>
+      <w:rPr>
+        <w:caps/>
+        <w:color w:val="156082" w:themeColor="accent1"/>
+      </w:rPr>
+      <w:instrText xml:space="preserve"> PAGE   \* MERGEFORMAT </w:instrText>
+    </w:r>
+    <w:r>
+      <w:rPr>
+        <w:caps/>
+        <w:color w:val="156082" w:themeColor="accent1"/>
+      </w:rPr>
+      <w:fldChar w:fldCharType="separate"/>
+    </w:r>
+    <w:r>
+      <w:rPr>
+        <w:caps/>
+        <w:noProof/>
+        <w:color w:val="156082" w:themeColor="accent1"/>
+      </w:rPr>
+      <w:t>2</w:t>
+    </w:r>
+    <w:r>
+      <w:rPr>
+        <w:caps/>
+        <w:noProof/>
+        <w:color w:val="156082" w:themeColor="accent1"/>
+      </w:rPr>
+      <w:fldChar w:fldCharType="end"/>
+    </w:r>
+    <w:r>
+      <w:rPr>
+        <w:caps/>
+        <w:noProof/>
+        <w:color w:val="156082" w:themeColor="accent1"/>
+        <w:lang w:val="en-GB"/>
+      </w:rPr>
+      <w:t xml:space="preserve"> av 5</w:t>
+    </w:r>
+  </w:p>
+  <w:p>
+    <w:pPr>
+      <w:pStyle w:val="Footer"/>
+    </w:pPr>
+  </w:p>
+</w:ftr>
+</file>
+
+<file path=word/footnotes.xml><?xml version="1.0" encoding="utf-8"?>
+<w:footnotes xmlns:wpc="http://schemas.microsoft.com/office/word/2010/wordprocessingCanvas" xmlns:cx="http://schemas.microsoft.com/office/drawing/2014/chartex" xmlns:cx1="http://schemas.microsoft.com/office/drawing/2015/9/8/chartex" xmlns:cx2="http://schemas.microsoft.com/office/drawing/2015/10/21/chartex" xmlns:cx3="http://schemas.microsoft.com/office/drawing/2016/5/9/chartex" xmlns:cx4="http://schemas.microsoft.com/office/drawing/2016/5/10/chartex" xmlns:cx5="http://schemas.microsoft.com/office/drawing/2016/5/11/chartex" xmlns:cx6="http://schemas.microsoft.com/office/drawing/2016/5/12/chartex" xmlns:cx7="http://schemas.microsoft.com/office/drawing/2016/5/13/chartex" xmlns:cx8="http://schemas.microsoft.com/office/drawing/2016/5/14/chartex" xmlns:mc="http://schemas.openxmlformats.org/markup-compatibility/2006" xmlns:aink="http://schemas.microsoft.com/office/drawing/2016/ink" xmlns:am3d="http://schemas.microsoft.com/office/drawing/2017/model3d" xmlns:o="urn:schemas-microsoft-com:office:office" xmlns:oel="http://schemas.microsoft.com/office/2019/extlst" xmlns:r="http://schemas.openxmlformats.org/officeDocument/2006/relationships" xmlns:m="http://schemas.openxmlformats.org/officeDocument/2006/math" xmlns:v="urn:schemas-microsoft-com:vml" xmlns:wp14="http://schemas.microsoft.com/office/word/2010/wordprocessingDrawing" xmlns:wp="http://schemas.openxmlformats.org/drawingml/2006/wordprocessingDrawing" xmlns:w10="urn:schemas-microsoft-com:office:word" xmlns:w="http://schemas.openxmlformats.org/wordprocessingml/2006/main" xmlns:w14="http://schemas.microsoft.com/office/word/2010/wordml" xmlns:w15="http://schemas.microsoft.com/office/word/2012/wordml" xmlns:w16cex="http://schemas.microsoft.com/office/word/2018/wordml/cex" xmlns:w16cid="http://schemas.microsoft.com/office/word/2016/wordml/cid" xmlns:w16="http://schemas.microsoft.com/office/word/2018/wordml" xmlns:w16du="http://schemas.microsoft.com/office/word/2023/wordml/word16du" xmlns:w16sdtdh="http://schemas.microsoft.com/office/word/2020/wordml/sdtdatahash" xmlns:w16sdtfl="http://schemas.microsoft.com/office/word/2024/wordml/sdtformatlock" xmlns:w16se="http://schemas.microsoft.com/office/word/2015/wordml/symex" xmlns:wpg="http://schemas.microsoft.com/office/word/2010/wordprocessingGroup" xmlns:wpi="http://schemas.microsoft.com/office/word/2010/wordprocessingInk" xmlns:wne="http://schemas.microsoft.com/office/word/2006/wordml" xmlns:wps="http://schemas.microsoft.com/office/word/2010/wordprocessingShape" mc:Ignorable="w14 w15 w16se w16cid w16 w16cex w16sdtdh w16sdtfl w16du wp14">
+  <w:footnote w:type="separator" w:id="-1">
+    <w:p>
+      <w:pPr>
+        <w:spacing w:after="0" w:line="240" w:lineRule="auto"/>
+      </w:pPr>
+      <w:r>
+        <w:separator/>
+      </w:r>
+    </w:p>
+  </w:footnote>
+  <w:footnote w:type="continuationSeparator" w:id="0">
+    <w:p>
+      <w:pPr>
+        <w:spacing w:after="0" w:line="240" w:lineRule="auto"/>
+      </w:pPr>
+      <w:r>
+        <w:continuationSeparator/>
+      </w:r>
+    </w:p>
+  </w:footnote>
+</w:footnotes>
+</file>
+
+<file path=word/header1.xml><?xml version="1.0" encoding="utf-8"?>
+<w:hdr xmlns:wpc="http://schemas.microsoft.com/office/word/2010/wordprocessingCanvas" xmlns:cx="http://schemas.microsoft.com/office/drawing/2014/chartex" xmlns:cx1="http://schemas.microsoft.com/office/drawing/2015/9/8/chartex" xmlns:cx2="http://schemas.microsoft.com/office/drawing/2015/10/21/chartex" xmlns:cx3="http://schemas.microsoft.com/office/drawing/2016/5/9/chartex" xmlns:cx4="http://schemas.microsoft.com/office/drawing/2016/5/10/chartex" xmlns:cx5="http://schemas.microsoft.com/office/drawing/2016/5/11/chartex" xmlns:cx6="http://schemas.microsoft.com/office/drawing/2016/5/12/chartex" xmlns:cx7="http://schemas.microsoft.com/office/drawing/2016/5/13/chartex" xmlns:cx8="http://schemas.microsoft.com/office/drawing/2016/5/14/chartex" xmlns:mc="http://schemas.openxmlformats.org/markup-compatibility/2006" xmlns:aink="http://schemas.microsoft.com/office/drawing/2016/ink" xmlns:am3d="http://schemas.microsoft.com/office/drawing/2017/model3d" xmlns:o="urn:schemas-microsoft-com:office:office" xmlns:oel="http://schemas.microsoft.com/office/2019/extlst" xmlns:r="http://schemas.openxmlformats.org/officeDocument/2006/relationships" xmlns:m="http://schemas.openxmlformats.org/officeDocument/2006/math" xmlns:v="urn:schemas-microsoft-com:vml" xmlns:wp14="http://schemas.microsoft.com/office/word/2010/wordprocessingDrawing" xmlns:wp="http://schemas.openxmlformats.org/drawingml/2006/wordprocessingDrawing" xmlns:w10="urn:schemas-microsoft-com:office:word" xmlns:w="http://schemas.openxmlformats.org/wordprocessingml/2006/main" xmlns:w14="http://schemas.microsoft.com/office/word/2010/wordml" xmlns:w15="http://schemas.microsoft.com/office/word/2012/wordml" xmlns:w16cex="http://schemas.microsoft.com/office/word/2018/wordml/cex" xmlns:w16cid="http://schemas.microsoft.com/office/word/2016/wordml/cid" xmlns:w16="http://schemas.microsoft.com/office/word/2018/wordml" xmlns:w16du="http://schemas.microsoft.com/office/word/2023/wordml/word16du" xmlns:w16sdtdh="http://schemas.microsoft.com/office/word/2020/wordml/sdtdatahash" xmlns:w16sdtfl="http://schemas.microsoft.com/office/word/2024/wordml/sdtformatlock" xmlns:w16se="http://schemas.microsoft.com/office/word/2015/wordml/symex" xmlns:wpg="http://schemas.microsoft.com/office/word/2010/wordprocessingGroup" xmlns:wpi="http://schemas.microsoft.com/office/word/2010/wordprocessingInk" xmlns:wne="http://schemas.microsoft.com/office/word/2006/wordml" xmlns:wps="http://schemas.microsoft.com/office/word/2010/wordprocessingShape" mc:Ignorable="w14 w15 w16se w16cid w16 w16cex w16sdtdh w16sdtfl w16du wp14">
+  <w:p>
+    <w:pPr>
+      <w:pStyle w:val="Header"/>
+      <w:rPr>
+        <w:lang w:val="en-GB"/>
+      </w:rPr>
+    </w:pPr>
+    <w:proofErr w:type="spellStart"/>
+    <w:r>
+      <w:rPr>
+        <w:lang w:val="en-GB"/>
+      </w:rPr>
+      <w:t>Utfärdare</w:t>
+    </w:r>
+    <w:proofErr w:type="spellEnd"/>
+    <w:r>
+      <w:rPr>
+        <w:lang w:val="en-GB"/>
+      </w:rPr>
+      <w:t>: Durim Miziraj</w:t>
+    </w:r>
+  </w:p>
+  <w:p>
+    <w:pPr>
+      <w:pStyle w:val="Header"/>
+      <w:rPr>
+        <w:lang w:val="en-GB"/>
+      </w:rPr>
+    </w:pPr>
+    <w:proofErr w:type="spellStart"/>
+    <w:r>
+      <w:rPr>
+        <w:lang w:val="en-GB"/>
+      </w:rPr>
+      <w:t>Kontakt</w:t>
+    </w:r>
+    <w:proofErr w:type="spellEnd"/>
+    <w:r>
+      <w:rPr>
+        <w:lang w:val="en-GB"/>
+      </w:rPr>
+      <w:t>: gusmizdu@student.gu.se</w:t>
+    </w:r>
+  </w:p>
+</w:hdr>
 </file>
 
 <file path=word/numbering.xml><?xml version="1.0" encoding="utf-8"?>
@@ -1864,6 +3150,92 @@
     </w:lvl>
   </w:abstractNum>
   <w:abstractNum w:abstractNumId="2" w15:restartNumberingAfterBreak="0">
+    <w:nsid w:val="3E2B2972"/>
+    <w:multiLevelType w:val="hybridMultilevel"/>
+    <w:tmpl w:val="860604A8"/>
+    <w:lvl w:ilvl="0" w:tplc="1000000F">
+      <w:start w:val="1"/>
+      <w:numFmt w:val="decimal"/>
+      <w:lvlText w:val="%1."/>
+      <w:lvlJc w:val="left"/>
+      <w:pPr>
+        <w:ind w:left="720" w:hanging="360"/>
+      </w:pPr>
+    </w:lvl>
+    <w:lvl w:ilvl="1" w:tplc="10000019" w:tentative="1">
+      <w:start w:val="1"/>
+      <w:numFmt w:val="lowerLetter"/>
+      <w:lvlText w:val="%2."/>
+      <w:lvlJc w:val="left"/>
+      <w:pPr>
+        <w:ind w:left="1440" w:hanging="360"/>
+      </w:pPr>
+    </w:lvl>
+    <w:lvl w:ilvl="2" w:tplc="1000001B" w:tentative="1">
+      <w:start w:val="1"/>
+      <w:numFmt w:val="lowerRoman"/>
+      <w:lvlText w:val="%3."/>
+      <w:lvlJc w:val="right"/>
+      <w:pPr>
+        <w:ind w:left="2160" w:hanging="180"/>
+      </w:pPr>
+    </w:lvl>
+    <w:lvl w:ilvl="3" w:tplc="1000000F" w:tentative="1">
+      <w:start w:val="1"/>
+      <w:numFmt w:val="decimal"/>
+      <w:lvlText w:val="%4."/>
+      <w:lvlJc w:val="left"/>
+      <w:pPr>
+        <w:ind w:left="2880" w:hanging="360"/>
+      </w:pPr>
+    </w:lvl>
+    <w:lvl w:ilvl="4" w:tplc="10000019" w:tentative="1">
+      <w:start w:val="1"/>
+      <w:numFmt w:val="lowerLetter"/>
+      <w:lvlText w:val="%5."/>
+      <w:lvlJc w:val="left"/>
+      <w:pPr>
+        <w:ind w:left="3600" w:hanging="360"/>
+      </w:pPr>
+    </w:lvl>
+    <w:lvl w:ilvl="5" w:tplc="1000001B" w:tentative="1">
+      <w:start w:val="1"/>
+      <w:numFmt w:val="lowerRoman"/>
+      <w:lvlText w:val="%6."/>
+      <w:lvlJc w:val="right"/>
+      <w:pPr>
+        <w:ind w:left="4320" w:hanging="180"/>
+      </w:pPr>
+    </w:lvl>
+    <w:lvl w:ilvl="6" w:tplc="1000000F" w:tentative="1">
+      <w:start w:val="1"/>
+      <w:numFmt w:val="decimal"/>
+      <w:lvlText w:val="%7."/>
+      <w:lvlJc w:val="left"/>
+      <w:pPr>
+        <w:ind w:left="5040" w:hanging="360"/>
+      </w:pPr>
+    </w:lvl>
+    <w:lvl w:ilvl="7" w:tplc="10000019" w:tentative="1">
+      <w:start w:val="1"/>
+      <w:numFmt w:val="lowerLetter"/>
+      <w:lvlText w:val="%8."/>
+      <w:lvlJc w:val="left"/>
+      <w:pPr>
+        <w:ind w:left="5760" w:hanging="360"/>
+      </w:pPr>
+    </w:lvl>
+    <w:lvl w:ilvl="8" w:tplc="1000001B" w:tentative="1">
+      <w:start w:val="1"/>
+      <w:numFmt w:val="lowerRoman"/>
+      <w:lvlText w:val="%9."/>
+      <w:lvlJc w:val="right"/>
+      <w:pPr>
+        <w:ind w:left="6480" w:hanging="180"/>
+      </w:pPr>
+    </w:lvl>
+  </w:abstractNum>
+  <w:abstractNum w:abstractNumId="3" w15:restartNumberingAfterBreak="0">
     <w:nsid w:val="547557B9"/>
     <w:multiLevelType w:val="multilevel"/>
     <w:tmpl w:val="2D824A96"/>
@@ -2019,6 +3391,9 @@
     <w:abstractNumId w:val="1"/>
   </w:num>
   <w:num w:numId="3" w16cid:durableId="1553810694">
+    <w:abstractNumId w:val="3"/>
+  </w:num>
+  <w:num w:numId="4" w16cid:durableId="557859925">
     <w:abstractNumId w:val="2"/>
   </w:num>
 </w:numbering>
@@ -2518,7 +3893,6 @@
     <w:next w:val="Normal"/>
     <w:link w:val="Heading5Char"/>
     <w:uiPriority w:val="9"/>
-    <w:semiHidden/>
     <w:unhideWhenUsed/>
     <w:qFormat/>
     <w:rsid w:val="0039349E"/>
@@ -2791,7 +4165,6 @@
     <w:basedOn w:val="DefaultParagraphFont"/>
     <w:link w:val="Heading5"/>
     <w:uiPriority w:val="9"/>
-    <w:semiHidden/>
     <w:rsid w:val="0039349E"/>
     <w:rPr>
       <w:rFonts w:eastAsiaTheme="majorEastAsia" w:cstheme="majorBidi"/>
@@ -3029,6 +4402,85 @@
     <w:pPr>
       <w:spacing w:after="0" w:line="240" w:lineRule="auto"/>
     </w:pPr>
+  </w:style>
+  <w:style w:type="character" w:styleId="Hyperlink">
+    <w:name w:val="Hyperlink"/>
+    <w:basedOn w:val="DefaultParagraphFont"/>
+    <w:uiPriority w:val="99"/>
+    <w:unhideWhenUsed/>
+    <w:rsid w:val="00F21FE0"/>
+    <w:rPr>
+      <w:color w:val="467886" w:themeColor="hyperlink"/>
+      <w:u w:val="single"/>
+    </w:rPr>
+  </w:style>
+  <w:style w:type="character" w:styleId="UnresolvedMention">
+    <w:name w:val="Unresolved Mention"/>
+    <w:basedOn w:val="DefaultParagraphFont"/>
+    <w:uiPriority w:val="99"/>
+    <w:semiHidden/>
+    <w:unhideWhenUsed/>
+    <w:rsid w:val="00F21FE0"/>
+    <w:rPr>
+      <w:color w:val="605E5C"/>
+      <w:shd w:val="clear" w:color="auto" w:fill="E1DFDD"/>
+    </w:rPr>
+  </w:style>
+  <w:style w:type="character" w:styleId="FollowedHyperlink">
+    <w:name w:val="FollowedHyperlink"/>
+    <w:basedOn w:val="DefaultParagraphFont"/>
+    <w:uiPriority w:val="99"/>
+    <w:semiHidden/>
+    <w:unhideWhenUsed/>
+    <w:rsid w:val="00F21FE0"/>
+    <w:rPr>
+      <w:color w:val="96607D" w:themeColor="followedHyperlink"/>
+      <w:u w:val="single"/>
+    </w:rPr>
+  </w:style>
+  <w:style w:type="paragraph" w:styleId="Header">
+    <w:name w:val="header"/>
+    <w:basedOn w:val="Normal"/>
+    <w:link w:val="HeaderChar"/>
+    <w:uiPriority w:val="99"/>
+    <w:unhideWhenUsed/>
+    <w:rsid w:val="0026513D"/>
+    <w:pPr>
+      <w:tabs>
+        <w:tab w:val="center" w:pos="4513"/>
+        <w:tab w:val="right" w:pos="9026"/>
+      </w:tabs>
+      <w:spacing w:after="0" w:line="240" w:lineRule="auto"/>
+    </w:pPr>
+  </w:style>
+  <w:style w:type="character" w:customStyle="1" w:styleId="HeaderChar">
+    <w:name w:val="Header Char"/>
+    <w:basedOn w:val="DefaultParagraphFont"/>
+    <w:link w:val="Header"/>
+    <w:uiPriority w:val="99"/>
+    <w:rsid w:val="0026513D"/>
+  </w:style>
+  <w:style w:type="paragraph" w:styleId="Footer">
+    <w:name w:val="footer"/>
+    <w:basedOn w:val="Normal"/>
+    <w:link w:val="FooterChar"/>
+    <w:uiPriority w:val="99"/>
+    <w:unhideWhenUsed/>
+    <w:rsid w:val="0026513D"/>
+    <w:pPr>
+      <w:tabs>
+        <w:tab w:val="center" w:pos="4513"/>
+        <w:tab w:val="right" w:pos="9026"/>
+      </w:tabs>
+      <w:spacing w:after="0" w:line="240" w:lineRule="auto"/>
+    </w:pPr>
+  </w:style>
+  <w:style w:type="character" w:customStyle="1" w:styleId="FooterChar">
+    <w:name w:val="Footer Char"/>
+    <w:basedOn w:val="DefaultParagraphFont"/>
+    <w:link w:val="Footer"/>
+    <w:uiPriority w:val="99"/>
+    <w:rsid w:val="0026513D"/>
   </w:style>
 </w:styles>
 </file>

</xml_diff>